<commit_message>
update png and docx to add lambda
</commit_message>
<xml_diff>
--- a/assets/doc/deploy.docx
+++ b/assets/doc/deploy.docx
@@ -9,8 +9,479 @@
         <w:rPr>
           <w:noProof/>
         </w:rPr>
+        <mc:AlternateContent>
+          <mc:Choice Requires="wps">
+            <w:drawing>
+              <wp:anchor distT="0" distB="0" distL="114300" distR="114300" simplePos="0" relativeHeight="251692032" behindDoc="0" locked="0" layoutInCell="1" allowOverlap="1" wp14:anchorId="1880B51D" wp14:editId="01815233">
+                <wp:simplePos x="0" y="0"/>
+                <wp:positionH relativeFrom="column">
+                  <wp:posOffset>2499799</wp:posOffset>
+                </wp:positionH>
+                <wp:positionV relativeFrom="paragraph">
+                  <wp:posOffset>3562213</wp:posOffset>
+                </wp:positionV>
+                <wp:extent cx="971550" cy="307404"/>
+                <wp:effectExtent l="0" t="0" r="0" b="0"/>
+                <wp:wrapNone/>
+                <wp:docPr id="15" name="Text Box 2"/>
+                <wp:cNvGraphicFramePr>
+                  <a:graphicFrameLocks xmlns:a="http://schemas.openxmlformats.org/drawingml/2006/main"/>
+                </wp:cNvGraphicFramePr>
+                <a:graphic xmlns:a="http://schemas.openxmlformats.org/drawingml/2006/main">
+                  <a:graphicData uri="http://schemas.microsoft.com/office/word/2010/wordprocessingShape">
+                    <wps:wsp>
+                      <wps:cNvSpPr txBox="1">
+                        <a:spLocks noChangeArrowheads="1"/>
+                      </wps:cNvSpPr>
+                      <wps:spPr bwMode="auto">
+                        <a:xfrm>
+                          <a:off x="0" y="0"/>
+                          <a:ext cx="971550" cy="307404"/>
+                        </a:xfrm>
+                        <a:prstGeom prst="rect">
+                          <a:avLst/>
+                        </a:prstGeom>
+                        <a:noFill/>
+                        <a:ln w="9525">
+                          <a:noFill/>
+                          <a:miter lim="800000"/>
+                          <a:headEnd/>
+                          <a:tailEnd/>
+                        </a:ln>
+                      </wps:spPr>
+                      <wps:txbx>
+                        <w:txbxContent>
+                          <w:p>
+                            <w:pPr>
+                              <w:jc w:val="center"/>
+                              <w:rPr>
+                                <w:rFonts w:ascii="Arial" w:hAnsi="Arial" w:cs="Arial"/>
+                                <w:color w:val="F2F2F2" w:themeColor="background1" w:themeShade="F2"/>
+                                <w:sz w:val="12"/>
+                                <w:szCs w:val="12"/>
+                              </w:rPr>
+                            </w:pPr>
+                            <w:r>
+                              <w:rPr>
+                                <w:rFonts w:ascii="Arial" w:hAnsi="Arial" w:cs="Arial"/>
+                                <w:color w:val="F2F2F2" w:themeColor="background1" w:themeShade="F2"/>
+                                <w:sz w:val="12"/>
+                                <w:szCs w:val="12"/>
+                              </w:rPr>
+                              <w:t>Update Date</w:t>
+                            </w:r>
+                            <w:r>
+                              <w:rPr>
+                                <w:rFonts w:ascii="Arial" w:hAnsi="Arial" w:cs="Arial"/>
+                                <w:color w:val="F2F2F2" w:themeColor="background1" w:themeShade="F2"/>
+                                <w:sz w:val="12"/>
+                                <w:szCs w:val="12"/>
+                              </w:rPr>
+                              <w:t xml:space="preserve"> in Index</w:t>
+                            </w:r>
+                          </w:p>
+                        </w:txbxContent>
+                      </wps:txbx>
+                      <wps:bodyPr rot="0" vert="horz" wrap="square" lIns="91440" tIns="45720" rIns="91440" bIns="45720" anchor="t" anchorCtr="0">
+                        <a:noAutofit/>
+                      </wps:bodyPr>
+                    </wps:wsp>
+                  </a:graphicData>
+                </a:graphic>
+              </wp:anchor>
+            </w:drawing>
+          </mc:Choice>
+          <mc:Fallback>
+            <w:pict>
+              <v:shapetype w14:anchorId="1880B51D" id="_x0000_t202" coordsize="21600,21600" o:spt="202" path="m,l,21600r21600,l21600,xe">
+                <v:stroke joinstyle="miter"/>
+                <v:path gradientshapeok="t" o:connecttype="rect"/>
+              </v:shapetype>
+              <v:shape id="Text Box 2" o:spid="_x0000_s1026" type="#_x0000_t202" style="position:absolute;margin-left:196.85pt;margin-top:280.5pt;width:76.5pt;height:24.2pt;z-index:251692032;visibility:visible;mso-wrap-style:square;mso-wrap-distance-left:9pt;mso-wrap-distance-top:0;mso-wrap-distance-right:9pt;mso-wrap-distance-bottom:0;mso-position-horizontal:absolute;mso-position-horizontal-relative:text;mso-position-vertical:absolute;mso-position-vertical-relative:text;v-text-anchor:top" o:gfxdata="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" filled="f" stroked="f">
+                <v:textbox>
+                  <w:txbxContent>
+                    <w:p>
+                      <w:pPr>
+                        <w:jc w:val="center"/>
+                        <w:rPr>
+                          <w:rFonts w:ascii="Arial" w:hAnsi="Arial" w:cs="Arial"/>
+                          <w:color w:val="F2F2F2" w:themeColor="background1" w:themeShade="F2"/>
+                          <w:sz w:val="12"/>
+                          <w:szCs w:val="12"/>
+                        </w:rPr>
+                      </w:pPr>
+                      <w:r>
+                        <w:rPr>
+                          <w:rFonts w:ascii="Arial" w:hAnsi="Arial" w:cs="Arial"/>
+                          <w:color w:val="F2F2F2" w:themeColor="background1" w:themeShade="F2"/>
+                          <w:sz w:val="12"/>
+                          <w:szCs w:val="12"/>
+                        </w:rPr>
+                        <w:t>Update Date</w:t>
+                      </w:r>
+                      <w:r>
+                        <w:rPr>
+                          <w:rFonts w:ascii="Arial" w:hAnsi="Arial" w:cs="Arial"/>
+                          <w:color w:val="F2F2F2" w:themeColor="background1" w:themeShade="F2"/>
+                          <w:sz w:val="12"/>
+                          <w:szCs w:val="12"/>
+                        </w:rPr>
+                        <w:t xml:space="preserve"> in Index</w:t>
+                      </w:r>
+                    </w:p>
+                  </w:txbxContent>
+                </v:textbox>
+              </v:shape>
+            </w:pict>
+          </mc:Fallback>
+        </mc:AlternateContent>
+      </w:r>
+      <w:r>
+        <w:rPr>
+          <w:noProof/>
+        </w:rPr>
+        <mc:AlternateContent>
+          <mc:Choice Requires="wps">
+            <w:drawing>
+              <wp:anchor distT="0" distB="0" distL="114300" distR="114300" simplePos="0" relativeHeight="251689984" behindDoc="0" locked="0" layoutInCell="1" allowOverlap="1" wp14:anchorId="52918042" wp14:editId="595F977B">
+                <wp:simplePos x="0" y="0"/>
+                <wp:positionH relativeFrom="column">
+                  <wp:posOffset>2506857</wp:posOffset>
+                </wp:positionH>
+                <wp:positionV relativeFrom="paragraph">
+                  <wp:posOffset>2770167</wp:posOffset>
+                </wp:positionV>
+                <wp:extent cx="971550" cy="323850"/>
+                <wp:effectExtent l="0" t="0" r="0" b="0"/>
+                <wp:wrapNone/>
+                <wp:docPr id="13" name="Text Box 2"/>
+                <wp:cNvGraphicFramePr>
+                  <a:graphicFrameLocks xmlns:a="http://schemas.openxmlformats.org/drawingml/2006/main"/>
+                </wp:cNvGraphicFramePr>
+                <a:graphic xmlns:a="http://schemas.openxmlformats.org/drawingml/2006/main">
+                  <a:graphicData uri="http://schemas.microsoft.com/office/word/2010/wordprocessingShape">
+                    <wps:wsp>
+                      <wps:cNvSpPr txBox="1">
+                        <a:spLocks noChangeArrowheads="1"/>
+                      </wps:cNvSpPr>
+                      <wps:spPr bwMode="auto">
+                        <a:xfrm>
+                          <a:off x="0" y="0"/>
+                          <a:ext cx="971550" cy="323850"/>
+                        </a:xfrm>
+                        <a:prstGeom prst="rect">
+                          <a:avLst/>
+                        </a:prstGeom>
+                        <a:noFill/>
+                        <a:ln w="9525">
+                          <a:noFill/>
+                          <a:miter lim="800000"/>
+                          <a:headEnd/>
+                          <a:tailEnd/>
+                        </a:ln>
+                      </wps:spPr>
+                      <wps:txbx>
+                        <w:txbxContent>
+                          <w:p>
+                            <w:pPr>
+                              <w:jc w:val="center"/>
+                              <w:rPr>
+                                <w:rFonts w:ascii="Arial" w:hAnsi="Arial" w:cs="Arial"/>
+                                <w:color w:val="F2F2F2" w:themeColor="background1" w:themeShade="F2"/>
+                                <w:sz w:val="18"/>
+                                <w:szCs w:val="18"/>
+                              </w:rPr>
+                            </w:pPr>
+                            <w:r>
+                              <w:rPr>
+                                <w:rFonts w:ascii="Arial" w:hAnsi="Arial" w:cs="Arial"/>
+                                <w:color w:val="F2F2F2" w:themeColor="background1" w:themeShade="F2"/>
+                                <w:sz w:val="18"/>
+                                <w:szCs w:val="18"/>
+                              </w:rPr>
+                              <w:t>Lambda</w:t>
+                            </w:r>
+                          </w:p>
+                        </w:txbxContent>
+                      </wps:txbx>
+                      <wps:bodyPr rot="0" vert="horz" wrap="square" lIns="91440" tIns="45720" rIns="91440" bIns="45720" anchor="t" anchorCtr="0">
+                        <a:noAutofit/>
+                      </wps:bodyPr>
+                    </wps:wsp>
+                  </a:graphicData>
+                </a:graphic>
+              </wp:anchor>
+            </w:drawing>
+          </mc:Choice>
+          <mc:Fallback>
+            <w:pict>
+              <v:shape w14:anchorId="52918042" id="_x0000_s1027" type="#_x0000_t202" style="position:absolute;margin-left:197.4pt;margin-top:218.1pt;width:76.5pt;height:25.5pt;z-index:251689984;visibility:visible;mso-wrap-style:square;mso-wrap-distance-left:9pt;mso-wrap-distance-top:0;mso-wrap-distance-right:9pt;mso-wrap-distance-bottom:0;mso-position-horizontal:absolute;mso-position-horizontal-relative:text;mso-position-vertical:absolute;mso-position-vertical-relative:text;v-text-anchor:top" o:gfxdata="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" filled="f" stroked="f">
+                <v:textbox>
+                  <w:txbxContent>
+                    <w:p>
+                      <w:pPr>
+                        <w:jc w:val="center"/>
+                        <w:rPr>
+                          <w:rFonts w:ascii="Arial" w:hAnsi="Arial" w:cs="Arial"/>
+                          <w:color w:val="F2F2F2" w:themeColor="background1" w:themeShade="F2"/>
+                          <w:sz w:val="18"/>
+                          <w:szCs w:val="18"/>
+                        </w:rPr>
+                      </w:pPr>
+                      <w:r>
+                        <w:rPr>
+                          <w:rFonts w:ascii="Arial" w:hAnsi="Arial" w:cs="Arial"/>
+                          <w:color w:val="F2F2F2" w:themeColor="background1" w:themeShade="F2"/>
+                          <w:sz w:val="18"/>
+                          <w:szCs w:val="18"/>
+                        </w:rPr>
+                        <w:t>Lambda</w:t>
+                      </w:r>
+                    </w:p>
+                  </w:txbxContent>
+                </v:textbox>
+              </v:shape>
+            </w:pict>
+          </mc:Fallback>
+        </mc:AlternateContent>
+      </w:r>
+      <w:r>
+        <w:rPr>
+          <w:noProof/>
+        </w:rPr>
+        <mc:AlternateContent>
+          <mc:Choice Requires="wps">
+            <w:drawing>
+              <wp:anchor distT="0" distB="0" distL="114300" distR="114300" simplePos="0" relativeHeight="251687936" behindDoc="0" locked="0" layoutInCell="1" allowOverlap="1" wp14:anchorId="37E1EF34" wp14:editId="7A1E1602">
+                <wp:simplePos x="0" y="0"/>
+                <wp:positionH relativeFrom="column">
+                  <wp:posOffset>2980023</wp:posOffset>
+                </wp:positionH>
+                <wp:positionV relativeFrom="paragraph">
+                  <wp:posOffset>3716806</wp:posOffset>
+                </wp:positionV>
+                <wp:extent cx="1335419" cy="763233"/>
+                <wp:effectExtent l="76200" t="95250" r="93345" b="75565"/>
+                <wp:wrapNone/>
+                <wp:docPr id="12" name="Straight Arrow Connector 12"/>
+                <wp:cNvGraphicFramePr/>
+                <a:graphic xmlns:a="http://schemas.openxmlformats.org/drawingml/2006/main">
+                  <a:graphicData uri="http://schemas.microsoft.com/office/word/2010/wordprocessingShape">
+                    <wps:wsp>
+                      <wps:cNvCnPr/>
+                      <wps:spPr>
+                        <a:xfrm>
+                          <a:off x="0" y="0"/>
+                          <a:ext cx="1335419" cy="763233"/>
+                        </a:xfrm>
+                        <a:prstGeom prst="straightConnector1">
+                          <a:avLst/>
+                        </a:prstGeom>
+                        <a:ln w="38100" cap="flat" cmpd="sng" algn="ctr">
+                          <a:solidFill>
+                            <a:schemeClr val="tx1">
+                              <a:lumMod val="95000"/>
+                              <a:lumOff val="5000"/>
+                            </a:schemeClr>
+                          </a:solidFill>
+                          <a:prstDash val="solid"/>
+                          <a:round/>
+                          <a:headEnd type="none" w="med" len="med"/>
+                          <a:tailEnd type="arrow" w="med" len="med"/>
+                        </a:ln>
+                        <a:effectLst>
+                          <a:glow rad="63500">
+                            <a:schemeClr val="accent3">
+                              <a:satMod val="175000"/>
+                              <a:alpha val="40000"/>
+                            </a:schemeClr>
+                          </a:glow>
+                        </a:effectLst>
+                      </wps:spPr>
+                      <wps:style>
+                        <a:lnRef idx="0">
+                          <a:scrgbClr r="0" g="0" b="0"/>
+                        </a:lnRef>
+                        <a:fillRef idx="0">
+                          <a:scrgbClr r="0" g="0" b="0"/>
+                        </a:fillRef>
+                        <a:effectRef idx="0">
+                          <a:scrgbClr r="0" g="0" b="0"/>
+                        </a:effectRef>
+                        <a:fontRef idx="minor">
+                          <a:schemeClr val="tx1"/>
+                        </a:fontRef>
+                      </wps:style>
+                      <wps:bodyPr/>
+                    </wps:wsp>
+                  </a:graphicData>
+                </a:graphic>
+              </wp:anchor>
+            </w:drawing>
+          </mc:Choice>
+          <mc:Fallback>
+            <w:pict>
+              <v:shapetype w14:anchorId="1A6A5E63" id="_x0000_t32" coordsize="21600,21600" o:spt="32" o:oned="t" path="m,l21600,21600e" filled="f">
+                <v:path arrowok="t" fillok="f" o:connecttype="none"/>
+                <o:lock v:ext="edit" shapetype="t"/>
+              </v:shapetype>
+              <v:shape id="Straight Arrow Connector 12" o:spid="_x0000_s1026" type="#_x0000_t32" style="position:absolute;margin-left:234.65pt;margin-top:292.65pt;width:105.15pt;height:60.1pt;z-index:251687936;visibility:visible;mso-wrap-style:square;mso-wrap-distance-left:9pt;mso-wrap-distance-top:0;mso-wrap-distance-right:9pt;mso-wrap-distance-bottom:0;mso-position-horizontal:absolute;mso-position-horizontal-relative:text;mso-position-vertical:absolute;mso-position-vertical-relative:text" o:gfxdata="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" strokecolor="#0d0d0d [3069]" strokeweight="3pt">
+                <v:stroke endarrow="open"/>
+              </v:shape>
+            </w:pict>
+          </mc:Fallback>
+        </mc:AlternateContent>
+      </w:r>
+      <w:r>
+        <w:rPr>
+          <w:noProof/>
+        </w:rPr>
+        <mc:AlternateContent>
+          <mc:Choice Requires="wps">
+            <w:drawing>
+              <wp:anchor distT="0" distB="0" distL="114300" distR="114300" simplePos="0" relativeHeight="251686912" behindDoc="0" locked="0" layoutInCell="1" allowOverlap="1" wp14:anchorId="363E7CB7" wp14:editId="7C4FF63D">
+                <wp:simplePos x="0" y="0"/>
+                <wp:positionH relativeFrom="column">
+                  <wp:posOffset>3412490</wp:posOffset>
+                </wp:positionH>
+                <wp:positionV relativeFrom="paragraph">
+                  <wp:posOffset>3249930</wp:posOffset>
+                </wp:positionV>
+                <wp:extent cx="460375" cy="0"/>
+                <wp:effectExtent l="0" t="152400" r="0" b="152400"/>
+                <wp:wrapNone/>
+                <wp:docPr id="11" name="Straight Arrow Connector 11"/>
+                <wp:cNvGraphicFramePr/>
+                <a:graphic xmlns:a="http://schemas.openxmlformats.org/drawingml/2006/main">
+                  <a:graphicData uri="http://schemas.microsoft.com/office/word/2010/wordprocessingShape">
+                    <wps:wsp>
+                      <wps:cNvCnPr/>
+                      <wps:spPr>
+                        <a:xfrm flipH="1">
+                          <a:off x="0" y="0"/>
+                          <a:ext cx="460375" cy="0"/>
+                        </a:xfrm>
+                        <a:prstGeom prst="straightConnector1">
+                          <a:avLst/>
+                        </a:prstGeom>
+                        <a:ln w="38100" cap="flat" cmpd="sng" algn="ctr">
+                          <a:solidFill>
+                            <a:schemeClr val="tx1">
+                              <a:lumMod val="95000"/>
+                              <a:lumOff val="5000"/>
+                            </a:schemeClr>
+                          </a:solidFill>
+                          <a:prstDash val="solid"/>
+                          <a:round/>
+                          <a:headEnd type="none" w="med" len="med"/>
+                          <a:tailEnd type="arrow" w="med" len="med"/>
+                        </a:ln>
+                        <a:effectLst>
+                          <a:glow rad="63500">
+                            <a:schemeClr val="accent3">
+                              <a:satMod val="175000"/>
+                              <a:alpha val="40000"/>
+                            </a:schemeClr>
+                          </a:glow>
+                        </a:effectLst>
+                      </wps:spPr>
+                      <wps:style>
+                        <a:lnRef idx="0">
+                          <a:scrgbClr r="0" g="0" b="0"/>
+                        </a:lnRef>
+                        <a:fillRef idx="0">
+                          <a:scrgbClr r="0" g="0" b="0"/>
+                        </a:fillRef>
+                        <a:effectRef idx="0">
+                          <a:scrgbClr r="0" g="0" b="0"/>
+                        </a:effectRef>
+                        <a:fontRef idx="minor">
+                          <a:schemeClr val="tx1"/>
+                        </a:fontRef>
+                      </wps:style>
+                      <wps:bodyPr/>
+                    </wps:wsp>
+                  </a:graphicData>
+                </a:graphic>
+              </wp:anchor>
+            </w:drawing>
+          </mc:Choice>
+          <mc:Fallback>
+            <w:pict>
+              <v:shape w14:anchorId="5AE002BD" id="Straight Arrow Connector 11" o:spid="_x0000_s1026" type="#_x0000_t32" style="position:absolute;margin-left:268.7pt;margin-top:255.9pt;width:36.25pt;height:0;flip:x;z-index:251686912;visibility:visible;mso-wrap-style:square;mso-wrap-distance-left:9pt;mso-wrap-distance-top:0;mso-wrap-distance-right:9pt;mso-wrap-distance-bottom:0;mso-position-horizontal:absolute;mso-position-horizontal-relative:text;mso-position-vertical:absolute;mso-position-vertical-relative:text" o:gfxdata="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" strokecolor="#0d0d0d [3069]" strokeweight="3pt">
+                <v:stroke endarrow="open"/>
+              </v:shape>
+            </w:pict>
+          </mc:Fallback>
+        </mc:AlternateContent>
+      </w:r>
+      <w:r>
+        <w:rPr>
+          <w:noProof/>
+        </w:rPr>
         <w:drawing>
-          <wp:anchor distT="0" distB="0" distL="114300" distR="114300" simplePos="0" relativeHeight="251678720" behindDoc="0" locked="0" layoutInCell="1" allowOverlap="1" wp14:anchorId="3D50AA7D" wp14:editId="798CB85F">
+          <wp:anchor distT="0" distB="0" distL="114300" distR="114300" simplePos="0" relativeHeight="251685888" behindDoc="0" locked="0" layoutInCell="1" allowOverlap="1" wp14:anchorId="46898E9C" wp14:editId="16BD6A34">
+            <wp:simplePos x="0" y="0"/>
+            <wp:positionH relativeFrom="column">
+              <wp:posOffset>2511425</wp:posOffset>
+            </wp:positionH>
+            <wp:positionV relativeFrom="paragraph">
+              <wp:posOffset>2811145</wp:posOffset>
+            </wp:positionV>
+            <wp:extent cx="952500" cy="952500"/>
+            <wp:effectExtent l="0" t="0" r="0" b="0"/>
+            <wp:wrapNone/>
+            <wp:docPr id="6" name="Picture 6"/>
+            <wp:cNvGraphicFramePr>
+              <a:graphicFrameLocks xmlns:a="http://schemas.openxmlformats.org/drawingml/2006/main" noChangeAspect="1"/>
+            </wp:cNvGraphicFramePr>
+            <a:graphic xmlns:a="http://schemas.openxmlformats.org/drawingml/2006/main">
+              <a:graphicData uri="http://schemas.openxmlformats.org/drawingml/2006/picture">
+                <pic:pic xmlns:pic="http://schemas.openxmlformats.org/drawingml/2006/picture">
+                  <pic:nvPicPr>
+                    <pic:cNvPr id="0" name="Picture 1"/>
+                    <pic:cNvPicPr>
+                      <a:picLocks noChangeAspect="1" noChangeArrowheads="1"/>
+                    </pic:cNvPicPr>
+                  </pic:nvPicPr>
+                  <pic:blipFill>
+                    <a:blip r:embed="rId4" cstate="print">
+                      <a:extLst>
+                        <a:ext uri="{28A0092B-C50C-407E-A947-70E740481C1C}">
+                          <a14:useLocalDpi xmlns:a14="http://schemas.microsoft.com/office/drawing/2010/main" val="0"/>
+                        </a:ext>
+                      </a:extLst>
+                    </a:blip>
+                    <a:srcRect/>
+                    <a:stretch>
+                      <a:fillRect/>
+                    </a:stretch>
+                  </pic:blipFill>
+                  <pic:spPr bwMode="auto">
+                    <a:xfrm>
+                      <a:off x="0" y="0"/>
+                      <a:ext cx="952500" cy="952500"/>
+                    </a:xfrm>
+                    <a:prstGeom prst="rect">
+                      <a:avLst/>
+                    </a:prstGeom>
+                    <a:noFill/>
+                    <a:ln>
+                      <a:noFill/>
+                    </a:ln>
+                  </pic:spPr>
+                </pic:pic>
+              </a:graphicData>
+            </a:graphic>
+          </wp:anchor>
+        </w:drawing>
+      </w:r>
+      <w:r>
+        <w:rPr>
+          <w:noProof/>
+        </w:rPr>
+        <w:drawing>
+          <wp:anchor distT="0" distB="0" distL="114300" distR="114300" simplePos="0" relativeHeight="251678720" behindDoc="0" locked="0" layoutInCell="1" allowOverlap="1" wp14:anchorId="3D50AA7D" wp14:editId="51C0F3AB">
             <wp:simplePos x="0" y="0"/>
             <wp:positionH relativeFrom="column">
               <wp:posOffset>1156335</wp:posOffset>
@@ -35,7 +506,7 @@
                     </pic:cNvPicPr>
                   </pic:nvPicPr>
                   <pic:blipFill>
-                    <a:blip r:embed="rId4" cstate="print">
+                    <a:blip r:embed="rId5" cstate="print">
                       <a:extLst>
                         <a:ext uri="{28A0092B-C50C-407E-A947-70E740481C1C}">
                           <a14:useLocalDpi xmlns:a14="http://schemas.microsoft.com/office/drawing/2010/main" val="0"/>
@@ -79,7 +550,7 @@
         <mc:AlternateContent>
           <mc:Choice Requires="wps">
             <w:drawing>
-              <wp:anchor distT="0" distB="0" distL="114300" distR="114300" simplePos="0" relativeHeight="251643902" behindDoc="0" locked="0" layoutInCell="1" allowOverlap="1" wp14:anchorId="5079ED98" wp14:editId="483D7A61">
+              <wp:anchor distT="0" distB="0" distL="114300" distR="114300" simplePos="0" relativeHeight="251643902" behindDoc="0" locked="0" layoutInCell="1" allowOverlap="1" wp14:anchorId="5079ED98" wp14:editId="7250BFE9">
                 <wp:simplePos x="0" y="0"/>
                 <wp:positionH relativeFrom="column">
                   <wp:posOffset>1158240</wp:posOffset>
@@ -141,7 +612,7 @@
           </mc:Choice>
           <mc:Fallback>
             <w:pict>
-              <v:rect w14:anchorId="1E226C41" id="Rectangle 23" o:spid="_x0000_s1026" style="position:absolute;margin-left:91.2pt;margin-top:22.65pt;width:47.1pt;height:46.7pt;z-index:251643902;visibility:visible;mso-wrap-style:square;mso-width-percent:0;mso-height-percent:0;mso-wrap-distance-left:9pt;mso-wrap-distance-top:0;mso-wrap-distance-right:9pt;mso-wrap-distance-bottom:0;mso-position-horizontal:absolute;mso-position-horizontal-relative:text;mso-position-vertical:absolute;mso-position-vertical-relative:text;mso-width-percent:0;mso-height-percent:0;mso-width-relative:margin;mso-height-relative:margin;v-text-anchor:middle" o:gfxdata="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" fillcolor="#4472c4 [3204]" strokecolor="#1f3763 [1604]" strokeweight="1pt"/>
+              <v:rect w14:anchorId="0DDA00D3" id="Rectangle 23" o:spid="_x0000_s1026" style="position:absolute;margin-left:91.2pt;margin-top:22.65pt;width:47.1pt;height:46.7pt;z-index:251643902;visibility:visible;mso-wrap-style:square;mso-width-percent:0;mso-height-percent:0;mso-wrap-distance-left:9pt;mso-wrap-distance-top:0;mso-wrap-distance-right:9pt;mso-wrap-distance-bottom:0;mso-position-horizontal:absolute;mso-position-horizontal-relative:text;mso-position-vertical:absolute;mso-position-vertical-relative:text;mso-width-percent:0;mso-height-percent:0;mso-width-relative:margin;mso-height-relative:margin;v-text-anchor:middle" o:gfxdata="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" fillcolor="#4472c4 [3204]" strokecolor="#1f3763 [1604]" strokeweight="1pt"/>
             </w:pict>
           </mc:Fallback>
         </mc:AlternateContent>
@@ -153,7 +624,7 @@
         <mc:AlternateContent>
           <mc:Choice Requires="wps">
             <w:drawing>
-              <wp:anchor distT="0" distB="0" distL="114300" distR="114300" simplePos="0" relativeHeight="251684864" behindDoc="0" locked="0" layoutInCell="1" allowOverlap="1" wp14:anchorId="283E7FD7" wp14:editId="149555A1">
+              <wp:anchor distT="0" distB="0" distL="114300" distR="114300" simplePos="0" relativeHeight="251684864" behindDoc="0" locked="0" layoutInCell="1" allowOverlap="1" wp14:anchorId="283E7FD7" wp14:editId="1EDF30DA">
                 <wp:simplePos x="0" y="0"/>
                 <wp:positionH relativeFrom="margin">
                   <wp:posOffset>3753016</wp:posOffset>
@@ -228,11 +699,7 @@
           </mc:Choice>
           <mc:Fallback>
             <w:pict>
-              <v:shapetype w14:anchorId="283E7FD7" id="_x0000_t202" coordsize="21600,21600" o:spt="202" path="m,l,21600r21600,l21600,xe">
-                <v:stroke joinstyle="miter"/>
-                <v:path gradientshapeok="t" o:connecttype="rect"/>
-              </v:shapetype>
-              <v:shape id="Text Box 2" o:spid="_x0000_s1026" type="#_x0000_t202" style="position:absolute;margin-left:295.5pt;margin-top:78.9pt;width:84.65pt;height:25.5pt;z-index:251684864;visibility:visible;mso-wrap-style:square;mso-width-percent:0;mso-wrap-distance-left:9pt;mso-wrap-distance-top:0;mso-wrap-distance-right:9pt;mso-wrap-distance-bottom:0;mso-position-horizontal:absolute;mso-position-horizontal-relative:margin;mso-position-vertical:absolute;mso-position-vertical-relative:text;mso-width-percent:0;mso-width-relative:margin;v-text-anchor:top" o:gfxdata="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" filled="f" stroked="f">
+              <v:shape w14:anchorId="283E7FD7" id="_x0000_s1028" type="#_x0000_t202" style="position:absolute;margin-left:295.5pt;margin-top:78.9pt;width:84.65pt;height:25.5pt;z-index:251684864;visibility:visible;mso-wrap-style:square;mso-width-percent:0;mso-wrap-distance-left:9pt;mso-wrap-distance-top:0;mso-wrap-distance-right:9pt;mso-wrap-distance-bottom:0;mso-position-horizontal:absolute;mso-position-horizontal-relative:margin;mso-position-vertical:absolute;mso-position-vertical-relative:text;mso-width-percent:0;mso-width-relative:margin;v-text-anchor:top" o:gfxdata="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" filled="f" stroked="f">
                 <v:textbox>
                   <w:txbxContent>
                     <w:p>
@@ -270,7 +737,7 @@
         <mc:AlternateContent>
           <mc:Choice Requires="wps">
             <w:drawing>
-              <wp:anchor distT="0" distB="0" distL="114300" distR="114300" simplePos="0" relativeHeight="251682816" behindDoc="0" locked="0" layoutInCell="1" allowOverlap="1" wp14:anchorId="06EE2EF2" wp14:editId="4002C393">
+              <wp:anchor distT="0" distB="0" distL="114300" distR="114300" simplePos="0" relativeHeight="251682816" behindDoc="0" locked="0" layoutInCell="1" allowOverlap="1" wp14:anchorId="06EE2EF2" wp14:editId="7361E18D">
                 <wp:simplePos x="0" y="0"/>
                 <wp:positionH relativeFrom="column">
                   <wp:posOffset>4338099</wp:posOffset>
@@ -339,11 +806,7 @@
           </mc:Choice>
           <mc:Fallback>
             <w:pict>
-              <v:shapetype w14:anchorId="43399700" id="_x0000_t32" coordsize="21600,21600" o:spt="32" o:oned="t" path="m,l21600,21600e" filled="f">
-                <v:path arrowok="t" fillok="f" o:connecttype="none"/>
-                <o:lock v:ext="edit" shapetype="t"/>
-              </v:shapetype>
-              <v:shape id="Straight Arrow Connector 28" o:spid="_x0000_s1026" type="#_x0000_t32" style="position:absolute;margin-left:341.6pt;margin-top:89.55pt;width:1.15pt;height:134pt;flip:x;z-index:251682816;visibility:visible;mso-wrap-style:square;mso-wrap-distance-left:9pt;mso-wrap-distance-top:0;mso-wrap-distance-right:9pt;mso-wrap-distance-bottom:0;mso-position-horizontal:absolute;mso-position-horizontal-relative:text;mso-position-vertical:absolute;mso-position-vertical-relative:text" o:gfxdata="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" strokecolor="#0d0d0d [3069]" strokeweight="3pt">
+              <v:shape w14:anchorId="6F2A8D7C" id="Straight Arrow Connector 28" o:spid="_x0000_s1026" type="#_x0000_t32" style="position:absolute;margin-left:341.6pt;margin-top:89.55pt;width:1.15pt;height:134pt;flip:x;z-index:251682816;visibility:visible;mso-wrap-style:square;mso-wrap-distance-left:9pt;mso-wrap-distance-top:0;mso-wrap-distance-right:9pt;mso-wrap-distance-bottom:0;mso-position-horizontal:absolute;mso-position-horizontal-relative:text;mso-position-vertical:absolute;mso-position-vertical-relative:text" o:gfxdata="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" strokecolor="#0d0d0d [3069]" strokeweight="3pt">
                 <v:stroke endarrow="open"/>
               </v:shape>
             </w:pict>
@@ -357,7 +820,7 @@
         <mc:AlternateContent>
           <mc:Choice Requires="wps">
             <w:drawing>
-              <wp:anchor distT="0" distB="0" distL="114300" distR="114300" simplePos="0" relativeHeight="251681792" behindDoc="0" locked="0" layoutInCell="1" allowOverlap="1" wp14:anchorId="328BDD8A" wp14:editId="4515C02F">
+              <wp:anchor distT="0" distB="0" distL="114300" distR="114300" simplePos="0" relativeHeight="251681792" behindDoc="0" locked="0" layoutInCell="1" allowOverlap="1" wp14:anchorId="328BDD8A" wp14:editId="0D16CD92">
                 <wp:simplePos x="0" y="0"/>
                 <wp:positionH relativeFrom="column">
                   <wp:posOffset>3881535</wp:posOffset>
@@ -429,7 +892,7 @@
           </mc:Choice>
           <mc:Fallback>
             <w:pict>
-              <v:shape w14:anchorId="328BDD8A" id="_x0000_s1027" type="#_x0000_t202" style="position:absolute;margin-left:305.65pt;margin-top:19.5pt;width:76.5pt;height:25.5pt;z-index:251681792;visibility:visible;mso-wrap-style:square;mso-wrap-distance-left:9pt;mso-wrap-distance-top:0;mso-wrap-distance-right:9pt;mso-wrap-distance-bottom:0;mso-position-horizontal:absolute;mso-position-horizontal-relative:text;mso-position-vertical:absolute;mso-position-vertical-relative:text;v-text-anchor:top" o:gfxdata="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" filled="f" stroked="f">
+              <v:shape w14:anchorId="328BDD8A" id="_x0000_s1029" type="#_x0000_t202" style="position:absolute;margin-left:305.65pt;margin-top:19.5pt;width:76.5pt;height:25.5pt;z-index:251681792;visibility:visible;mso-wrap-style:square;mso-wrap-distance-left:9pt;mso-wrap-distance-top:0;mso-wrap-distance-right:9pt;mso-wrap-distance-bottom:0;mso-position-horizontal:absolute;mso-position-horizontal-relative:text;mso-position-vertical:absolute;mso-position-vertical-relative:text;v-text-anchor:top" o:gfxdata="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" filled="f" stroked="f">
                 <v:textbox>
                   <w:txbxContent>
                     <w:p>
@@ -464,7 +927,7 @@
           <w:noProof/>
         </w:rPr>
         <w:drawing>
-          <wp:anchor distT="0" distB="0" distL="114300" distR="114300" simplePos="0" relativeHeight="251679744" behindDoc="0" locked="0" layoutInCell="1" allowOverlap="1" wp14:anchorId="4E9A5E91" wp14:editId="6E7AA67C">
+          <wp:anchor distT="0" distB="0" distL="114300" distR="114300" simplePos="0" relativeHeight="251679744" behindDoc="0" locked="0" layoutInCell="1" allowOverlap="1" wp14:anchorId="4E9A5E91" wp14:editId="3ED90A85">
             <wp:simplePos x="0" y="0"/>
             <wp:positionH relativeFrom="column">
               <wp:posOffset>4054613</wp:posOffset>
@@ -489,7 +952,7 @@
                     </pic:cNvPicPr>
                   </pic:nvPicPr>
                   <pic:blipFill>
-                    <a:blip r:embed="rId5">
+                    <a:blip r:embed="rId6">
                       <a:extLst>
                         <a:ext uri="{28A0092B-C50C-407E-A947-70E740481C1C}">
                           <a14:useLocalDpi xmlns:a14="http://schemas.microsoft.com/office/drawing/2010/main" val="0"/>
@@ -533,7 +996,7 @@
         <mc:AlternateContent>
           <mc:Choice Requires="wps">
             <w:drawing>
-              <wp:anchor distT="0" distB="0" distL="114300" distR="114300" simplePos="0" relativeHeight="251642877" behindDoc="0" locked="0" layoutInCell="1" allowOverlap="1" wp14:anchorId="37345A87" wp14:editId="7251D3F6">
+              <wp:anchor distT="0" distB="0" distL="114300" distR="114300" simplePos="0" relativeHeight="251642877" behindDoc="0" locked="0" layoutInCell="1" allowOverlap="1" wp14:anchorId="37345A87" wp14:editId="277557CD">
                 <wp:simplePos x="0" y="0"/>
                 <wp:positionH relativeFrom="margin">
                   <wp:posOffset>3880237</wp:posOffset>
@@ -595,7 +1058,7 @@
           </mc:Choice>
           <mc:Fallback>
             <w:pict>
-              <v:rect w14:anchorId="12CA8695" id="Rectangle 26" o:spid="_x0000_s1026" style="position:absolute;margin-left:305.55pt;margin-top:23.15pt;width:75.75pt;height:71.35pt;z-index:251642877;visibility:visible;mso-wrap-style:square;mso-width-percent:0;mso-height-percent:0;mso-wrap-distance-left:9pt;mso-wrap-distance-top:0;mso-wrap-distance-right:9pt;mso-wrap-distance-bottom:0;mso-position-horizontal:absolute;mso-position-horizontal-relative:margin;mso-position-vertical:absolute;mso-position-vertical-relative:text;mso-width-percent:0;mso-height-percent:0;mso-width-relative:margin;mso-height-relative:margin;v-text-anchor:middle" o:gfxdata="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" fillcolor="#4472c4 [3204]" strokecolor="#1f3763 [1604]" strokeweight="1pt">
+              <v:rect w14:anchorId="156EBBE4" id="Rectangle 26" o:spid="_x0000_s1026" style="position:absolute;margin-left:305.55pt;margin-top:23.15pt;width:75.75pt;height:71.35pt;z-index:251642877;visibility:visible;mso-wrap-style:square;mso-width-percent:0;mso-height-percent:0;mso-wrap-distance-left:9pt;mso-wrap-distance-top:0;mso-wrap-distance-right:9pt;mso-wrap-distance-bottom:0;mso-position-horizontal:absolute;mso-position-horizontal-relative:margin;mso-position-vertical:absolute;mso-position-vertical-relative:text;mso-width-percent:0;mso-height-percent:0;mso-width-relative:margin;mso-height-relative:margin;v-text-anchor:middle" o:gfxdata="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" fillcolor="#4472c4 [3204]" strokecolor="#1f3763 [1604]" strokeweight="1pt">
                 <w10:wrap anchorx="margin"/>
               </v:rect>
             </w:pict>
@@ -609,7 +1072,7 @@
         <mc:AlternateContent>
           <mc:Choice Requires="wps">
             <w:drawing>
-              <wp:anchor distT="0" distB="0" distL="114300" distR="114300" simplePos="0" relativeHeight="251677696" behindDoc="0" locked="0" layoutInCell="1" allowOverlap="1" wp14:anchorId="05C99145" wp14:editId="115AB81F">
+              <wp:anchor distT="0" distB="0" distL="114300" distR="114300" simplePos="0" relativeHeight="251677696" behindDoc="0" locked="0" layoutInCell="1" allowOverlap="1" wp14:anchorId="05C99145" wp14:editId="5BB611E3">
                 <wp:simplePos x="0" y="0"/>
                 <wp:positionH relativeFrom="column">
                   <wp:posOffset>692150</wp:posOffset>
@@ -675,7 +1138,7 @@
           </mc:Choice>
           <mc:Fallback>
             <w:pict>
-              <v:roundrect w14:anchorId="78E3BFF9" id="Rectangle: Rounded Corners 20" o:spid="_x0000_s1026" style="position:absolute;margin-left:54.5pt;margin-top:0;width:361.65pt;height:136pt;z-index:251677696;visibility:visible;mso-wrap-style:square;mso-height-percent:0;mso-wrap-distance-left:9pt;mso-wrap-distance-top:0;mso-wrap-distance-right:9pt;mso-wrap-distance-bottom:0;mso-position-horizontal:absolute;mso-position-horizontal-relative:text;mso-position-vertical:absolute;mso-position-vertical-relative:text;mso-height-percent:0;mso-height-relative:margin;v-text-anchor:middle" arcsize="10923f" o:gfxdata="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" filled="f" strokecolor="red" strokeweight="1pt">
+              <v:roundrect w14:anchorId="1569FF8F" id="Rectangle: Rounded Corners 20" o:spid="_x0000_s1026" style="position:absolute;margin-left:54.5pt;margin-top:0;width:361.65pt;height:136pt;z-index:251677696;visibility:visible;mso-wrap-style:square;mso-height-percent:0;mso-wrap-distance-left:9pt;mso-wrap-distance-top:0;mso-wrap-distance-right:9pt;mso-wrap-distance-bottom:0;mso-position-horizontal:absolute;mso-position-horizontal-relative:text;mso-position-vertical:absolute;mso-position-vertical-relative:text;mso-height-percent:0;mso-height-relative:margin;v-text-anchor:middle" arcsize="10923f" o:gfxdata="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" filled="f" strokecolor="red" strokeweight="1pt">
                 <v:stroke dashstyle="dash" joinstyle="miter"/>
               </v:roundrect>
             </w:pict>
@@ -689,7 +1152,7 @@
         <mc:AlternateContent>
           <mc:Choice Requires="wps">
             <w:drawing>
-              <wp:anchor distT="0" distB="0" distL="114300" distR="114300" simplePos="0" relativeHeight="251644927" behindDoc="0" locked="0" layoutInCell="1" allowOverlap="1" wp14:anchorId="3A7F6F1B" wp14:editId="60562605">
+              <wp:anchor distT="0" distB="0" distL="114300" distR="114300" simplePos="0" relativeHeight="251644927" behindDoc="0" locked="0" layoutInCell="1" allowOverlap="1" wp14:anchorId="3A7F6F1B" wp14:editId="72D91711">
                 <wp:simplePos x="0" y="0"/>
                 <wp:positionH relativeFrom="column">
                   <wp:posOffset>690245</wp:posOffset>
@@ -752,7 +1215,7 @@
           </mc:Choice>
           <mc:Fallback>
             <w:pict>
-              <v:roundrect w14:anchorId="40921941" id="Rectangle: Rounded Corners 18" o:spid="_x0000_s1026" style="position:absolute;margin-left:54.35pt;margin-top:183.3pt;width:361.65pt;height:276.3pt;z-index:251644927;visibility:visible;mso-wrap-style:square;mso-wrap-distance-left:9pt;mso-wrap-distance-top:0;mso-wrap-distance-right:9pt;mso-wrap-distance-bottom:0;mso-position-horizontal:absolute;mso-position-horizontal-relative:text;mso-position-vertical:absolute;mso-position-vertical-relative:text;v-text-anchor:middle" arcsize="10923f" o:gfxdata="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" filled="f" strokecolor="red" strokeweight="1pt">
+              <v:roundrect w14:anchorId="6CF9C769" id="Rectangle: Rounded Corners 18" o:spid="_x0000_s1026" style="position:absolute;margin-left:54.35pt;margin-top:183.3pt;width:361.65pt;height:276.3pt;z-index:251644927;visibility:visible;mso-wrap-style:square;mso-wrap-distance-left:9pt;mso-wrap-distance-top:0;mso-wrap-distance-right:9pt;mso-wrap-distance-bottom:0;mso-position-horizontal:absolute;mso-position-horizontal-relative:text;mso-position-vertical:absolute;mso-position-vertical-relative:text;v-text-anchor:middle" arcsize="10923f" o:gfxdata="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" filled="f" strokecolor="red" strokeweight="1pt">
                 <v:stroke dashstyle="dash" joinstyle="miter"/>
               </v:roundrect>
             </w:pict>
@@ -764,7 +1227,7 @@
           <w:noProof/>
         </w:rPr>
         <w:drawing>
-          <wp:anchor distT="0" distB="0" distL="114300" distR="114300" simplePos="0" relativeHeight="251664384" behindDoc="0" locked="0" layoutInCell="1" allowOverlap="1" wp14:anchorId="4C644630" wp14:editId="63FD86D3">
+          <wp:anchor distT="0" distB="0" distL="114300" distR="114300" simplePos="0" relativeHeight="251664384" behindDoc="0" locked="0" layoutInCell="1" allowOverlap="1" wp14:anchorId="4C644630" wp14:editId="0D56CCB5">
             <wp:simplePos x="0" y="0"/>
             <wp:positionH relativeFrom="column">
               <wp:posOffset>1145540</wp:posOffset>
@@ -789,7 +1252,7 @@
                     </pic:cNvPicPr>
                   </pic:nvPicPr>
                   <pic:blipFill>
-                    <a:blip r:embed="rId6">
+                    <a:blip r:embed="rId7">
                       <a:extLst>
                         <a:ext uri="{28A0092B-C50C-407E-A947-70E740481C1C}">
                           <a14:useLocalDpi xmlns:a14="http://schemas.microsoft.com/office/drawing/2010/main" val="0"/>
@@ -825,13 +1288,13 @@
           <w:noProof/>
         </w:rPr>
         <w:drawing>
-          <wp:anchor distT="0" distB="0" distL="114300" distR="114300" simplePos="0" relativeHeight="251665408" behindDoc="0" locked="0" layoutInCell="1" allowOverlap="1" wp14:anchorId="6678FADD" wp14:editId="102A33E8">
+          <wp:anchor distT="0" distB="0" distL="114300" distR="114300" simplePos="0" relativeHeight="251665408" behindDoc="0" locked="0" layoutInCell="1" allowOverlap="1" wp14:anchorId="6678FADD" wp14:editId="245973D5">
             <wp:simplePos x="0" y="0"/>
             <wp:positionH relativeFrom="column">
-              <wp:posOffset>2513727</wp:posOffset>
+              <wp:posOffset>2513330</wp:posOffset>
             </wp:positionH>
             <wp:positionV relativeFrom="paragraph">
-              <wp:posOffset>4454673</wp:posOffset>
+              <wp:posOffset>4454525</wp:posOffset>
             </wp:positionV>
             <wp:extent cx="952500" cy="952500"/>
             <wp:effectExtent l="0" t="0" r="0" b="0"/>
@@ -850,7 +1313,7 @@
                     </pic:cNvPicPr>
                   </pic:nvPicPr>
                   <pic:blipFill>
-                    <a:blip r:embed="rId7" cstate="print">
+                    <a:blip r:embed="rId8" cstate="print">
                       <a:extLst>
                         <a:ext uri="{28A0092B-C50C-407E-A947-70E740481C1C}">
                           <a14:useLocalDpi xmlns:a14="http://schemas.microsoft.com/office/drawing/2010/main" val="0"/>
@@ -888,7 +1351,7 @@
         <mc:AlternateContent>
           <mc:Choice Requires="wps">
             <w:drawing>
-              <wp:anchor distT="0" distB="0" distL="114300" distR="114300" simplePos="0" relativeHeight="251666432" behindDoc="0" locked="0" layoutInCell="1" allowOverlap="1" wp14:anchorId="169B351D" wp14:editId="3E160A4C">
+              <wp:anchor distT="0" distB="0" distL="114300" distR="114300" simplePos="0" relativeHeight="251666432" behindDoc="0" locked="0" layoutInCell="1" allowOverlap="1" wp14:anchorId="169B351D" wp14:editId="2CCBA737">
                 <wp:simplePos x="0" y="0"/>
                 <wp:positionH relativeFrom="column">
                   <wp:posOffset>2028698</wp:posOffset>
@@ -957,7 +1420,7 @@
           </mc:Choice>
           <mc:Fallback>
             <w:pict>
-              <v:shape w14:anchorId="254FD16B" id="Straight Arrow Connector 7" o:spid="_x0000_s1026" type="#_x0000_t32" style="position:absolute;margin-left:159.75pt;margin-top:393.45pt;width:47.25pt;height:0;z-index:251666432;visibility:visible;mso-wrap-style:square;mso-wrap-distance-left:9pt;mso-wrap-distance-top:0;mso-wrap-distance-right:9pt;mso-wrap-distance-bottom:0;mso-position-horizontal:absolute;mso-position-horizontal-relative:text;mso-position-vertical:absolute;mso-position-vertical-relative:text" o:gfxdata="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" strokecolor="#0d0d0d [3069]" strokeweight="3pt">
+              <v:shape w14:anchorId="46EF2FFD" id="Straight Arrow Connector 7" o:spid="_x0000_s1026" type="#_x0000_t32" style="position:absolute;margin-left:159.75pt;margin-top:393.45pt;width:47.25pt;height:0;z-index:251666432;visibility:visible;mso-wrap-style:square;mso-wrap-distance-left:9pt;mso-wrap-distance-top:0;mso-wrap-distance-right:9pt;mso-wrap-distance-bottom:0;mso-position-horizontal:absolute;mso-position-horizontal-relative:text;mso-position-vertical:absolute;mso-position-vertical-relative:text" o:gfxdata="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" strokecolor="#0d0d0d [3069]" strokeweight="3pt">
                 <v:stroke endarrow="open"/>
               </v:shape>
             </w:pict>
@@ -969,7 +1432,7 @@
           <w:noProof/>
         </w:rPr>
         <w:drawing>
-          <wp:anchor distT="0" distB="0" distL="114300" distR="114300" simplePos="0" relativeHeight="251667456" behindDoc="0" locked="0" layoutInCell="1" allowOverlap="1" wp14:anchorId="6DECDD46" wp14:editId="0FCDC7C8">
+          <wp:anchor distT="0" distB="0" distL="114300" distR="114300" simplePos="0" relativeHeight="251667456" behindDoc="0" locked="0" layoutInCell="1" allowOverlap="1" wp14:anchorId="6DECDD46" wp14:editId="7E62C37E">
             <wp:simplePos x="0" y="0"/>
             <wp:positionH relativeFrom="column">
               <wp:posOffset>3856990</wp:posOffset>
@@ -994,7 +1457,7 @@
                     </pic:cNvPicPr>
                   </pic:nvPicPr>
                   <pic:blipFill>
-                    <a:blip r:embed="rId8" cstate="print">
+                    <a:blip r:embed="rId9" cstate="print">
                       <a:extLst>
                         <a:ext uri="{28A0092B-C50C-407E-A947-70E740481C1C}">
                           <a14:useLocalDpi xmlns:a14="http://schemas.microsoft.com/office/drawing/2010/main" val="0"/>
@@ -1055,7 +1518,7 @@
                     </pic:cNvPicPr>
                   </pic:nvPicPr>
                   <pic:blipFill>
-                    <a:blip r:embed="rId9" cstate="print">
+                    <a:blip r:embed="rId10" cstate="print">
                       <a:extLst>
                         <a:ext uri="{28A0092B-C50C-407E-A947-70E740481C1C}">
                           <a14:useLocalDpi xmlns:a14="http://schemas.microsoft.com/office/drawing/2010/main" val="0"/>
@@ -1248,7 +1711,7 @@
           </mc:Choice>
           <mc:Fallback>
             <w:pict>
-              <v:shape w14:anchorId="7ECC1E3C" id="_x0000_s1028" type="#_x0000_t202" style="position:absolute;margin-left:90.25pt;margin-top:350.15pt;width:76.5pt;height:25.5pt;z-index:251670528;visibility:visible;mso-wrap-style:square;mso-wrap-distance-left:9pt;mso-wrap-distance-top:0;mso-wrap-distance-right:9pt;mso-wrap-distance-bottom:0;mso-position-horizontal:absolute;mso-position-horizontal-relative:text;mso-position-vertical:absolute;mso-position-vertical-relative:text;v-text-anchor:top" o:gfxdata="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" filled="f" stroked="f">
+              <v:shape w14:anchorId="7ECC1E3C" id="_x0000_s1030" type="#_x0000_t202" style="position:absolute;margin-left:90.25pt;margin-top:350.15pt;width:76.5pt;height:25.5pt;z-index:251670528;visibility:visible;mso-wrap-style:square;mso-wrap-distance-left:9pt;mso-wrap-distance-top:0;mso-wrap-distance-right:9pt;mso-wrap-distance-bottom:0;mso-position-horizontal:absolute;mso-position-horizontal-relative:text;mso-position-vertical:absolute;mso-position-vertical-relative:text;v-text-anchor:top" o:gfxdata="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" filled="f" stroked="f">
                 <v:textbox>
                   <w:txbxContent>
                     <w:p>
@@ -1357,7 +1820,7 @@
           </mc:Choice>
           <mc:Fallback>
             <w:pict>
-              <v:shape w14:anchorId="074453FC" id="_x0000_s1029" type="#_x0000_t202" style="position:absolute;margin-left:196.7pt;margin-top:348.9pt;width:76.5pt;height:25.5pt;z-index:251671552;visibility:visible;mso-wrap-style:square;mso-wrap-distance-left:9pt;mso-wrap-distance-top:0;mso-wrap-distance-right:9pt;mso-wrap-distance-bottom:0;mso-position-horizontal:absolute;mso-position-horizontal-relative:text;mso-position-vertical:absolute;mso-position-vertical-relative:text;v-text-anchor:top" o:gfxdata="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" filled="f" stroked="f">
+              <v:shape w14:anchorId="074453FC" id="_x0000_s1031" type="#_x0000_t202" style="position:absolute;margin-left:196.7pt;margin-top:348.9pt;width:76.5pt;height:25.5pt;z-index:251671552;visibility:visible;mso-wrap-style:square;mso-wrap-distance-left:9pt;mso-wrap-distance-top:0;mso-wrap-distance-right:9pt;mso-wrap-distance-bottom:0;mso-position-horizontal:absolute;mso-position-horizontal-relative:text;mso-position-vertical:absolute;mso-position-vertical-relative:text;v-text-anchor:top" o:gfxdata="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" filled="f" stroked="f">
                 <v:textbox>
                   <w:txbxContent>
                     <w:p>
@@ -1466,7 +1929,7 @@
           </mc:Choice>
           <mc:Fallback>
             <w:pict>
-              <v:shape w14:anchorId="49633649" id="_x0000_s1030" type="#_x0000_t202" style="position:absolute;margin-left:305.6pt;margin-top:348.25pt;width:76.5pt;height:25.5pt;z-index:251672576;visibility:visible;mso-wrap-style:square;mso-wrap-distance-left:9pt;mso-wrap-distance-top:0;mso-wrap-distance-right:9pt;mso-wrap-distance-bottom:0;mso-position-horizontal:absolute;mso-position-horizontal-relative:text;mso-position-vertical:absolute;mso-position-vertical-relative:text;v-text-anchor:top" o:gfxdata="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" filled="f" stroked="f">
+              <v:shape w14:anchorId="49633649" id="_x0000_s1032" type="#_x0000_t202" style="position:absolute;margin-left:305.6pt;margin-top:348.25pt;width:76.5pt;height:25.5pt;z-index:251672576;visibility:visible;mso-wrap-style:square;mso-wrap-distance-left:9pt;mso-wrap-distance-top:0;mso-wrap-distance-right:9pt;mso-wrap-distance-bottom:0;mso-position-horizontal:absolute;mso-position-horizontal-relative:text;mso-position-vertical:absolute;mso-position-vertical-relative:text;v-text-anchor:top" o:gfxdata="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" filled="f" stroked="f">
                 <v:textbox>
                   <w:txbxContent>
                     <w:p>
@@ -1577,7 +2040,7 @@
           </mc:Choice>
           <mc:Fallback>
             <w:pict>
-              <v:shape w14:anchorId="78829743" id="_x0000_s1031" type="#_x0000_t202" style="position:absolute;margin-left:303.75pt;margin-top:219.9pt;width:76.5pt;height:25.5pt;z-index:251673600;visibility:visible;mso-wrap-style:square;mso-wrap-distance-left:9pt;mso-wrap-distance-top:0;mso-wrap-distance-right:9pt;mso-wrap-distance-bottom:0;mso-position-horizontal:absolute;mso-position-horizontal-relative:text;mso-position-vertical:absolute;mso-position-vertical-relative:text;v-text-anchor:top" o:gfxdata="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" filled="f" stroked="f">
+              <v:shape w14:anchorId="78829743" id="_x0000_s1033" type="#_x0000_t202" style="position:absolute;margin-left:303.75pt;margin-top:219.9pt;width:76.5pt;height:25.5pt;z-index:251673600;visibility:visible;mso-wrap-style:square;mso-wrap-distance-left:9pt;mso-wrap-distance-top:0;mso-wrap-distance-right:9pt;mso-wrap-distance-bottom:0;mso-position-horizontal:absolute;mso-position-horizontal-relative:text;mso-position-vertical:absolute;mso-position-vertical-relative:text;v-text-anchor:top" o:gfxdata="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" filled="f" stroked="f">
                 <v:textbox>
                   <w:txbxContent>
                     <w:p>
@@ -1722,7 +2185,7 @@
                     </pic:cNvPicPr>
                   </pic:nvPicPr>
                   <pic:blipFill>
-                    <a:blip r:embed="rId10">
+                    <a:blip r:embed="rId11">
                       <a:extLst>
                         <a:ext uri="{28A0092B-C50C-407E-A947-70E740481C1C}">
                           <a14:useLocalDpi xmlns:a14="http://schemas.microsoft.com/office/drawing/2010/main" val="0"/>
@@ -1893,6 +2356,7 @@
     <w:lsdException w:name="HTML Sample" w:semiHidden="1" w:unhideWhenUsed="1"/>
     <w:lsdException w:name="HTML Typewriter" w:semiHidden="1" w:unhideWhenUsed="1"/>
     <w:lsdException w:name="HTML Variable" w:semiHidden="1" w:unhideWhenUsed="1"/>
+    <w:lsdException w:name="Normal Table" w:semiHidden="1" w:unhideWhenUsed="1"/>
     <w:lsdException w:name="annotation subject" w:semiHidden="1" w:unhideWhenUsed="1"/>
     <w:lsdException w:name="No List" w:semiHidden="1" w:unhideWhenUsed="1"/>
     <w:lsdException w:name="Outline List 1" w:semiHidden="1" w:unhideWhenUsed="1"/>
@@ -1938,9 +2402,11 @@
     <w:lsdException w:name="Table Subtle 1" w:semiHidden="1" w:unhideWhenUsed="1"/>
     <w:lsdException w:name="Table Subtle 2" w:semiHidden="1" w:unhideWhenUsed="1"/>
     <w:lsdException w:name="Table Web 1" w:semiHidden="1" w:unhideWhenUsed="1"/>
+    <w:lsdException w:name="Table Web 2" w:semiHidden="1" w:unhideWhenUsed="1"/>
     <w:lsdException w:name="Table Web 3" w:semiHidden="1" w:unhideWhenUsed="1"/>
     <w:lsdException w:name="Balloon Text" w:semiHidden="1" w:unhideWhenUsed="1"/>
     <w:lsdException w:name="Table Grid" w:uiPriority="39"/>
+    <w:lsdException w:name="Table Theme" w:semiHidden="1" w:unhideWhenUsed="1"/>
     <w:lsdException w:name="Placeholder Text" w:semiHidden="1"/>
     <w:lsdException w:name="No Spacing" w:uiPriority="1" w:qFormat="1"/>
     <w:lsdException w:name="Light Shading" w:uiPriority="60"/>
@@ -2166,7 +2632,7 @@
   <w:style w:type="paragraph" w:default="1" w:styleId="Normal">
     <w:name w:val="Normal"/>
     <w:qFormat/>
-    <w:rsid w:val="003D5643"/>
+    <w:rsid w:val="008D5F21"/>
   </w:style>
   <w:style w:type="character" w:default="1" w:styleId="DefaultParagraphFont">
     <w:name w:val="Default Paragraph Font"/>

</xml_diff>